<commit_message>
first run of results
</commit_message>
<xml_diff>
--- a/PredictionsOutline.docx
+++ b/PredictionsOutline.docx
@@ -237,8 +237,6 @@
         </w:rPr>
         <w:t>es</w:t>
       </w:r>
-      <w:bookmarkStart w:id="0" w:name="_GoBack"/>
-      <w:bookmarkEnd w:id="0"/>
     </w:p>
     <w:p>
       <w:pPr>
@@ -246,6 +244,939 @@
         <w:rPr>
           <w:b/>
         </w:rPr>
+      </w:pPr>
+    </w:p>
+    <w:p>
+      <w:pPr>
+        <w:contextualSpacing/>
+      </w:pPr>
+      <w:r>
+        <w:t>Y = subsp * sex + random(strain)</w:t>
+      </w:r>
+    </w:p>
+    <w:tbl>
+      <w:tblPr>
+        <w:tblStyle w:val="TableGrid"/>
+        <w:tblW w:w="9175" w:type="dxa"/>
+        <w:tblLook w:val="04A0" w:firstRow="1" w:lastRow="0" w:firstColumn="1" w:lastColumn="0" w:noHBand="0" w:noVBand="1"/>
+      </w:tblPr>
+      <w:tblGrid>
+        <w:gridCol w:w="1705"/>
+        <w:gridCol w:w="1170"/>
+        <w:gridCol w:w="1260"/>
+        <w:gridCol w:w="1260"/>
+        <w:gridCol w:w="2148"/>
+        <w:gridCol w:w="1632"/>
+      </w:tblGrid>
+      <w:tr>
+        <w:trPr>
+          <w:trHeight w:val="335"/>
+        </w:trPr>
+        <w:tc>
+          <w:tcPr>
+            <w:tcW w:w="1705" w:type="dxa"/>
+            <w:vMerge w:val="restart"/>
+          </w:tcPr>
+          <w:p>
+            <w:pPr>
+              <w:contextualSpacing/>
+            </w:pPr>
+            <w:r>
+              <w:rPr>
+                <w:b/>
+              </w:rPr>
+              <w:t>T</w:t>
+            </w:r>
+            <w:r>
+              <w:rPr>
+                <w:b/>
+              </w:rPr>
+              <w:t>raits</w:t>
+            </w:r>
+          </w:p>
+        </w:tc>
+        <w:tc>
+          <w:tcPr>
+            <w:tcW w:w="3690" w:type="dxa"/>
+            <w:gridSpan w:val="3"/>
+          </w:tcPr>
+          <w:p>
+            <w:pPr>
+              <w:contextualSpacing/>
+              <w:jc w:val="center"/>
+            </w:pPr>
+            <w:r>
+              <w:t>Fixed Effects</w:t>
+            </w:r>
+          </w:p>
+        </w:tc>
+        <w:tc>
+          <w:tcPr>
+            <w:tcW w:w="2148" w:type="dxa"/>
+          </w:tcPr>
+          <w:p>
+            <w:pPr>
+              <w:contextualSpacing/>
+              <w:jc w:val="center"/>
+            </w:pPr>
+            <w:r>
+              <w:t>Random</w:t>
+            </w:r>
+            <w:r>
+              <w:t xml:space="preserve"> Effect</w:t>
+            </w:r>
+          </w:p>
+        </w:tc>
+        <w:tc>
+          <w:tcPr>
+            <w:tcW w:w="1632" w:type="dxa"/>
+            <w:vMerge w:val="restart"/>
+          </w:tcPr>
+          <w:p>
+            <w:pPr>
+              <w:contextualSpacing/>
+              <w:jc w:val="center"/>
+            </w:pPr>
+            <w:r>
+              <w:t>Predictions met</w:t>
+            </w:r>
+          </w:p>
+        </w:tc>
+      </w:tr>
+      <w:tr>
+        <w:trPr>
+          <w:trHeight w:val="335"/>
+        </w:trPr>
+        <w:tc>
+          <w:tcPr>
+            <w:tcW w:w="1705" w:type="dxa"/>
+            <w:vMerge/>
+          </w:tcPr>
+          <w:p>
+            <w:pPr>
+              <w:contextualSpacing/>
+              <w:rPr>
+                <w:b/>
+              </w:rPr>
+            </w:pPr>
+          </w:p>
+        </w:tc>
+        <w:tc>
+          <w:tcPr>
+            <w:tcW w:w="1170" w:type="dxa"/>
+          </w:tcPr>
+          <w:p>
+            <w:pPr>
+              <w:contextualSpacing/>
+              <w:rPr>
+                <w:b/>
+              </w:rPr>
+            </w:pPr>
+            <w:r>
+              <w:rPr>
+                <w:b/>
+              </w:rPr>
+              <w:t>subsp</w:t>
+            </w:r>
+          </w:p>
+        </w:tc>
+        <w:tc>
+          <w:tcPr>
+            <w:tcW w:w="1260" w:type="dxa"/>
+          </w:tcPr>
+          <w:p>
+            <w:pPr>
+              <w:contextualSpacing/>
+              <w:rPr>
+                <w:b/>
+              </w:rPr>
+            </w:pPr>
+            <w:r>
+              <w:rPr>
+                <w:b/>
+              </w:rPr>
+              <w:t>sex</w:t>
+            </w:r>
+          </w:p>
+        </w:tc>
+        <w:tc>
+          <w:tcPr>
+            <w:tcW w:w="1260" w:type="dxa"/>
+          </w:tcPr>
+          <w:p>
+            <w:pPr>
+              <w:contextualSpacing/>
+              <w:rPr>
+                <w:b/>
+              </w:rPr>
+            </w:pPr>
+            <w:r>
+              <w:rPr>
+                <w:b/>
+              </w:rPr>
+              <w:t>Subsp*sex</w:t>
+            </w:r>
+          </w:p>
+        </w:tc>
+        <w:tc>
+          <w:tcPr>
+            <w:tcW w:w="2148" w:type="dxa"/>
+          </w:tcPr>
+          <w:p>
+            <w:pPr>
+              <w:contextualSpacing/>
+              <w:jc w:val="center"/>
+              <w:rPr>
+                <w:b/>
+              </w:rPr>
+            </w:pPr>
+            <w:r>
+              <w:rPr>
+                <w:b/>
+              </w:rPr>
+              <w:t>Strain</w:t>
+            </w:r>
+          </w:p>
+        </w:tc>
+        <w:tc>
+          <w:tcPr>
+            <w:tcW w:w="1632" w:type="dxa"/>
+            <w:vMerge/>
+          </w:tcPr>
+          <w:p>
+            <w:pPr>
+              <w:contextualSpacing/>
+            </w:pPr>
+          </w:p>
+        </w:tc>
+      </w:tr>
+      <w:tr>
+        <w:trPr>
+          <w:trHeight w:val="335"/>
+        </w:trPr>
+        <w:tc>
+          <w:tcPr>
+            <w:tcW w:w="1705" w:type="dxa"/>
+            <w:shd w:val="clear" w:color="auto" w:fill="E2EFD9" w:themeFill="accent6" w:themeFillTint="33"/>
+          </w:tcPr>
+          <w:p>
+            <w:pPr>
+              <w:contextualSpacing/>
+            </w:pPr>
+            <w:r>
+              <w:t>SC length</w:t>
+            </w:r>
+          </w:p>
+          <w:p>
+            <w:pPr>
+              <w:contextualSpacing/>
+            </w:pPr>
+            <w:r>
+              <w:t xml:space="preserve">    Long.biv</w:t>
+            </w:r>
+          </w:p>
+        </w:tc>
+        <w:tc>
+          <w:tcPr>
+            <w:tcW w:w="1170" w:type="dxa"/>
+          </w:tcPr>
+          <w:p>
+            <w:pPr>
+              <w:contextualSpacing/>
+            </w:pPr>
+            <w:r>
+              <w:t>X</w:t>
+            </w:r>
+          </w:p>
+        </w:tc>
+        <w:tc>
+          <w:tcPr>
+            <w:tcW w:w="1260" w:type="dxa"/>
+          </w:tcPr>
+          <w:p>
+            <w:pPr>
+              <w:contextualSpacing/>
+            </w:pPr>
+            <w:r>
+              <w:t>Highly</w:t>
+            </w:r>
+          </w:p>
+          <w:p>
+            <w:pPr>
+              <w:contextualSpacing/>
+            </w:pPr>
+            <w:r>
+              <w:t>Highly Sig</w:t>
+            </w:r>
+          </w:p>
+        </w:tc>
+        <w:tc>
+          <w:tcPr>
+            <w:tcW w:w="1260" w:type="dxa"/>
+          </w:tcPr>
+          <w:p>
+            <w:pPr>
+              <w:contextualSpacing/>
+            </w:pPr>
+            <w:r>
+              <w:t>X</w:t>
+            </w:r>
+          </w:p>
+        </w:tc>
+        <w:tc>
+          <w:tcPr>
+            <w:tcW w:w="2148" w:type="dxa"/>
+          </w:tcPr>
+          <w:p>
+            <w:pPr>
+              <w:contextualSpacing/>
+            </w:pPr>
+            <w:r>
+              <w:t>Slightly significant</w:t>
+            </w:r>
+          </w:p>
+        </w:tc>
+        <w:tc>
+          <w:tcPr>
+            <w:tcW w:w="1632" w:type="dxa"/>
+            <w:vMerge w:val="restart"/>
+          </w:tcPr>
+          <w:p>
+            <w:pPr>
+              <w:contextualSpacing/>
+            </w:pPr>
+            <w:r>
+              <w:t>Yes</w:t>
+            </w:r>
+            <w:r>
+              <w:t>, female bivalents are longer (still need to test XX adjustment)</w:t>
+            </w:r>
+          </w:p>
+        </w:tc>
+      </w:tr>
+      <w:tr>
+        <w:trPr>
+          <w:trHeight w:val="593"/>
+        </w:trPr>
+        <w:tc>
+          <w:tcPr>
+            <w:tcW w:w="1705" w:type="dxa"/>
+            <w:shd w:val="clear" w:color="auto" w:fill="E2EFD9" w:themeFill="accent6" w:themeFillTint="33"/>
+          </w:tcPr>
+          <w:p>
+            <w:pPr>
+              <w:contextualSpacing/>
+            </w:pPr>
+            <w:r>
+              <w:t>(logistic regres, SC ~ CO Class</w:t>
+            </w:r>
+            <w:r>
+              <w:t>)</w:t>
+            </w:r>
+          </w:p>
+        </w:tc>
+        <w:tc>
+          <w:tcPr>
+            <w:tcW w:w="1170" w:type="dxa"/>
+          </w:tcPr>
+          <w:p>
+            <w:pPr>
+              <w:contextualSpacing/>
+            </w:pPr>
+          </w:p>
+        </w:tc>
+        <w:tc>
+          <w:tcPr>
+            <w:tcW w:w="1260" w:type="dxa"/>
+          </w:tcPr>
+          <w:p>
+            <w:pPr>
+              <w:contextualSpacing/>
+            </w:pPr>
+          </w:p>
+        </w:tc>
+        <w:tc>
+          <w:tcPr>
+            <w:tcW w:w="1260" w:type="dxa"/>
+          </w:tcPr>
+          <w:p>
+            <w:pPr>
+              <w:contextualSpacing/>
+            </w:pPr>
+          </w:p>
+        </w:tc>
+        <w:tc>
+          <w:tcPr>
+            <w:tcW w:w="2148" w:type="dxa"/>
+          </w:tcPr>
+          <w:p>
+            <w:pPr>
+              <w:contextualSpacing/>
+            </w:pPr>
+          </w:p>
+        </w:tc>
+        <w:tc>
+          <w:tcPr>
+            <w:tcW w:w="1632" w:type="dxa"/>
+            <w:vMerge/>
+          </w:tcPr>
+          <w:p>
+            <w:pPr>
+              <w:contextualSpacing/>
+            </w:pPr>
+          </w:p>
+        </w:tc>
+      </w:tr>
+      <w:tr>
+        <w:trPr>
+          <w:trHeight w:val="335"/>
+        </w:trPr>
+        <w:tc>
+          <w:tcPr>
+            <w:tcW w:w="1705" w:type="dxa"/>
+            <w:shd w:val="clear" w:color="auto" w:fill="FFF2CC" w:themeFill="accent4" w:themeFillTint="33"/>
+          </w:tcPr>
+          <w:p>
+            <w:pPr>
+              <w:contextualSpacing/>
+            </w:pPr>
+            <w:r>
+              <w:t>IFD.raw</w:t>
+            </w:r>
+          </w:p>
+        </w:tc>
+        <w:tc>
+          <w:tcPr>
+            <w:tcW w:w="1170" w:type="dxa"/>
+            <w:shd w:val="clear" w:color="auto" w:fill="FFF2CC" w:themeFill="accent4" w:themeFillTint="33"/>
+          </w:tcPr>
+          <w:p>
+            <w:pPr>
+              <w:contextualSpacing/>
+            </w:pPr>
+            <w:r>
+              <w:t>X</w:t>
+            </w:r>
+          </w:p>
+        </w:tc>
+        <w:tc>
+          <w:tcPr>
+            <w:tcW w:w="1260" w:type="dxa"/>
+            <w:shd w:val="clear" w:color="auto" w:fill="FFF2CC" w:themeFill="accent4" w:themeFillTint="33"/>
+          </w:tcPr>
+          <w:p>
+            <w:pPr>
+              <w:contextualSpacing/>
+            </w:pPr>
+            <w:r>
+              <w:t>Barely sig,</w:t>
+            </w:r>
+          </w:p>
+          <w:p>
+            <w:pPr>
+              <w:contextualSpacing/>
+            </w:pPr>
+            <w:r>
+              <w:t>P=.04</w:t>
+            </w:r>
+          </w:p>
+        </w:tc>
+        <w:tc>
+          <w:tcPr>
+            <w:tcW w:w="1260" w:type="dxa"/>
+            <w:shd w:val="clear" w:color="auto" w:fill="FFF2CC" w:themeFill="accent4" w:themeFillTint="33"/>
+          </w:tcPr>
+          <w:p>
+            <w:pPr>
+              <w:contextualSpacing/>
+            </w:pPr>
+            <w:r>
+              <w:t>X</w:t>
+            </w:r>
+          </w:p>
+        </w:tc>
+        <w:tc>
+          <w:tcPr>
+            <w:tcW w:w="2148" w:type="dxa"/>
+            <w:shd w:val="clear" w:color="auto" w:fill="FFF2CC" w:themeFill="accent4" w:themeFillTint="33"/>
+          </w:tcPr>
+          <w:p>
+            <w:pPr>
+              <w:contextualSpacing/>
+            </w:pPr>
+            <w:r>
+              <w:t>X</w:t>
+            </w:r>
+          </w:p>
+        </w:tc>
+        <w:tc>
+          <w:tcPr>
+            <w:tcW w:w="1632" w:type="dxa"/>
+            <w:vMerge w:val="restart"/>
+          </w:tcPr>
+          <w:p>
+            <w:pPr>
+              <w:contextualSpacing/>
+            </w:pPr>
+            <w:r>
+              <w:t>No</w:t>
+            </w:r>
+            <w:r>
+              <w:t>, there is a sex effect for IFD</w:t>
+            </w:r>
+          </w:p>
+        </w:tc>
+      </w:tr>
+      <w:tr>
+        <w:trPr>
+          <w:trHeight w:val="317"/>
+        </w:trPr>
+        <w:tc>
+          <w:tcPr>
+            <w:tcW w:w="1705" w:type="dxa"/>
+            <w:shd w:val="clear" w:color="auto" w:fill="FFF2CC" w:themeFill="accent4" w:themeFillTint="33"/>
+          </w:tcPr>
+          <w:p>
+            <w:pPr>
+              <w:contextualSpacing/>
+            </w:pPr>
+            <w:r>
+              <w:t>IFD.per</w:t>
+            </w:r>
+          </w:p>
+        </w:tc>
+        <w:tc>
+          <w:tcPr>
+            <w:tcW w:w="1170" w:type="dxa"/>
+            <w:shd w:val="clear" w:color="auto" w:fill="FFF2CC" w:themeFill="accent4" w:themeFillTint="33"/>
+          </w:tcPr>
+          <w:p>
+            <w:pPr>
+              <w:contextualSpacing/>
+            </w:pPr>
+            <w:r>
+              <w:t>X</w:t>
+            </w:r>
+          </w:p>
+        </w:tc>
+        <w:tc>
+          <w:tcPr>
+            <w:tcW w:w="1260" w:type="dxa"/>
+            <w:shd w:val="clear" w:color="auto" w:fill="FFF2CC" w:themeFill="accent4" w:themeFillTint="33"/>
+          </w:tcPr>
+          <w:p>
+            <w:pPr>
+              <w:contextualSpacing/>
+            </w:pPr>
+            <w:r>
+              <w:t>=.007</w:t>
+            </w:r>
+          </w:p>
+        </w:tc>
+        <w:tc>
+          <w:tcPr>
+            <w:tcW w:w="1260" w:type="dxa"/>
+            <w:shd w:val="clear" w:color="auto" w:fill="FFF2CC" w:themeFill="accent4" w:themeFillTint="33"/>
+          </w:tcPr>
+          <w:p>
+            <w:pPr>
+              <w:contextualSpacing/>
+            </w:pPr>
+            <w:r>
+              <w:t>X</w:t>
+            </w:r>
+          </w:p>
+        </w:tc>
+        <w:tc>
+          <w:tcPr>
+            <w:tcW w:w="2148" w:type="dxa"/>
+            <w:shd w:val="clear" w:color="auto" w:fill="FFF2CC" w:themeFill="accent4" w:themeFillTint="33"/>
+          </w:tcPr>
+          <w:p>
+            <w:pPr>
+              <w:contextualSpacing/>
+            </w:pPr>
+            <w:r>
+              <w:t>p=0.0548</w:t>
+            </w:r>
+          </w:p>
+        </w:tc>
+        <w:tc>
+          <w:tcPr>
+            <w:tcW w:w="1632" w:type="dxa"/>
+            <w:vMerge/>
+          </w:tcPr>
+          <w:p>
+            <w:pPr>
+              <w:contextualSpacing/>
+            </w:pPr>
+          </w:p>
+        </w:tc>
+      </w:tr>
+      <w:tr>
+        <w:trPr>
+          <w:trHeight w:val="335"/>
+        </w:trPr>
+        <w:tc>
+          <w:tcPr>
+            <w:tcW w:w="1705" w:type="dxa"/>
+            <w:shd w:val="clear" w:color="auto" w:fill="EDEDED" w:themeFill="accent3" w:themeFillTint="33"/>
+          </w:tcPr>
+          <w:p>
+            <w:pPr>
+              <w:contextualSpacing/>
+            </w:pPr>
+            <w:r>
+              <w:t>Nrm.CO.pos</w:t>
+            </w:r>
+          </w:p>
+        </w:tc>
+        <w:tc>
+          <w:tcPr>
+            <w:tcW w:w="1170" w:type="dxa"/>
+            <w:shd w:val="clear" w:color="auto" w:fill="EDEDED" w:themeFill="accent3" w:themeFillTint="33"/>
+          </w:tcPr>
+          <w:p>
+            <w:pPr>
+              <w:contextualSpacing/>
+            </w:pPr>
+            <w:r>
+              <w:t>X</w:t>
+            </w:r>
+          </w:p>
+        </w:tc>
+        <w:tc>
+          <w:tcPr>
+            <w:tcW w:w="1260" w:type="dxa"/>
+            <w:shd w:val="clear" w:color="auto" w:fill="EDEDED" w:themeFill="accent3" w:themeFillTint="33"/>
+          </w:tcPr>
+          <w:p>
+            <w:pPr>
+              <w:contextualSpacing/>
+            </w:pPr>
+            <w:r>
+              <w:t>p=0</w:t>
+            </w:r>
+          </w:p>
+        </w:tc>
+        <w:tc>
+          <w:tcPr>
+            <w:tcW w:w="1260" w:type="dxa"/>
+            <w:shd w:val="clear" w:color="auto" w:fill="EDEDED" w:themeFill="accent3" w:themeFillTint="33"/>
+          </w:tcPr>
+          <w:p>
+            <w:pPr>
+              <w:contextualSpacing/>
+            </w:pPr>
+            <w:r>
+              <w:t>X</w:t>
+            </w:r>
+          </w:p>
+        </w:tc>
+        <w:tc>
+          <w:tcPr>
+            <w:tcW w:w="2148" w:type="dxa"/>
+            <w:shd w:val="clear" w:color="auto" w:fill="EDEDED" w:themeFill="accent3" w:themeFillTint="33"/>
+          </w:tcPr>
+          <w:p>
+            <w:pPr>
+              <w:contextualSpacing/>
+            </w:pPr>
+            <w:r>
+              <w:t>p=0</w:t>
+            </w:r>
+          </w:p>
+        </w:tc>
+        <w:tc>
+          <w:tcPr>
+            <w:tcW w:w="1632" w:type="dxa"/>
+            <w:vMerge w:val="restart"/>
+          </w:tcPr>
+          <w:p>
+            <w:pPr>
+              <w:contextualSpacing/>
+            </w:pPr>
+            <w:r>
+              <w:t>Y</w:t>
+            </w:r>
+            <w:r>
+              <w:t>es</w:t>
+            </w:r>
+          </w:p>
+        </w:tc>
+      </w:tr>
+      <w:tr>
+        <w:trPr>
+          <w:trHeight w:val="317"/>
+        </w:trPr>
+        <w:tc>
+          <w:tcPr>
+            <w:tcW w:w="1705" w:type="dxa"/>
+            <w:shd w:val="clear" w:color="auto" w:fill="EDEDED" w:themeFill="accent3" w:themeFillTint="33"/>
+          </w:tcPr>
+          <w:p>
+            <w:pPr>
+              <w:contextualSpacing/>
+            </w:pPr>
+            <w:r>
+              <w:t>Sis.co.ten</w:t>
+            </w:r>
+          </w:p>
+        </w:tc>
+        <w:tc>
+          <w:tcPr>
+            <w:tcW w:w="1170" w:type="dxa"/>
+            <w:shd w:val="clear" w:color="auto" w:fill="EDEDED" w:themeFill="accent3" w:themeFillTint="33"/>
+          </w:tcPr>
+          <w:p>
+            <w:pPr>
+              <w:contextualSpacing/>
+            </w:pPr>
+            <w:r>
+              <w:t>X</w:t>
+            </w:r>
+          </w:p>
+        </w:tc>
+        <w:tc>
+          <w:tcPr>
+            <w:tcW w:w="1260" w:type="dxa"/>
+            <w:shd w:val="clear" w:color="auto" w:fill="EDEDED" w:themeFill="accent3" w:themeFillTint="33"/>
+          </w:tcPr>
+          <w:p>
+            <w:pPr>
+              <w:contextualSpacing/>
+            </w:pPr>
+            <w:r>
+              <w:t>p=0</w:t>
+            </w:r>
+          </w:p>
+        </w:tc>
+        <w:tc>
+          <w:tcPr>
+            <w:tcW w:w="1260" w:type="dxa"/>
+            <w:shd w:val="clear" w:color="auto" w:fill="EDEDED" w:themeFill="accent3" w:themeFillTint="33"/>
+          </w:tcPr>
+          <w:p>
+            <w:pPr>
+              <w:contextualSpacing/>
+            </w:pPr>
+            <w:r>
+              <w:t>p=0.005</w:t>
+            </w:r>
+          </w:p>
+        </w:tc>
+        <w:tc>
+          <w:tcPr>
+            <w:tcW w:w="2148" w:type="dxa"/>
+            <w:shd w:val="clear" w:color="auto" w:fill="EDEDED" w:themeFill="accent3" w:themeFillTint="33"/>
+          </w:tcPr>
+          <w:p>
+            <w:pPr>
+              <w:contextualSpacing/>
+            </w:pPr>
+            <w:r>
+              <w:t>p=0.0018</w:t>
+            </w:r>
+          </w:p>
+        </w:tc>
+        <w:tc>
+          <w:tcPr>
+            <w:tcW w:w="1632" w:type="dxa"/>
+            <w:vMerge/>
+          </w:tcPr>
+          <w:p>
+            <w:pPr>
+              <w:contextualSpacing/>
+            </w:pPr>
+          </w:p>
+        </w:tc>
+      </w:tr>
+      <w:tr>
+        <w:trPr>
+          <w:trHeight w:val="335"/>
+        </w:trPr>
+        <w:tc>
+          <w:tcPr>
+            <w:tcW w:w="1705" w:type="dxa"/>
+            <w:shd w:val="clear" w:color="auto" w:fill="EDEDED" w:themeFill="accent3" w:themeFillTint="33"/>
+          </w:tcPr>
+          <w:p>
+            <w:pPr>
+              <w:contextualSpacing/>
+            </w:pPr>
+            <w:r>
+              <w:t>Telomere.dist</w:t>
+            </w:r>
+          </w:p>
+        </w:tc>
+        <w:tc>
+          <w:tcPr>
+            <w:tcW w:w="1170" w:type="dxa"/>
+            <w:shd w:val="clear" w:color="auto" w:fill="EDEDED" w:themeFill="accent3" w:themeFillTint="33"/>
+          </w:tcPr>
+          <w:p>
+            <w:pPr>
+              <w:contextualSpacing/>
+            </w:pPr>
+            <w:r>
+              <w:t>X</w:t>
+            </w:r>
+          </w:p>
+        </w:tc>
+        <w:tc>
+          <w:tcPr>
+            <w:tcW w:w="1260" w:type="dxa"/>
+            <w:shd w:val="clear" w:color="auto" w:fill="EDEDED" w:themeFill="accent3" w:themeFillTint="33"/>
+          </w:tcPr>
+          <w:p>
+            <w:pPr>
+              <w:contextualSpacing/>
+            </w:pPr>
+            <w:r>
+              <w:t>p=0</w:t>
+            </w:r>
+          </w:p>
+        </w:tc>
+        <w:tc>
+          <w:tcPr>
+            <w:tcW w:w="1260" w:type="dxa"/>
+            <w:shd w:val="clear" w:color="auto" w:fill="EDEDED" w:themeFill="accent3" w:themeFillTint="33"/>
+          </w:tcPr>
+          <w:p>
+            <w:pPr>
+              <w:contextualSpacing/>
+            </w:pPr>
+            <w:r>
+              <w:t>X</w:t>
+            </w:r>
+          </w:p>
+        </w:tc>
+        <w:tc>
+          <w:tcPr>
+            <w:tcW w:w="2148" w:type="dxa"/>
+            <w:shd w:val="clear" w:color="auto" w:fill="EDEDED" w:themeFill="accent3" w:themeFillTint="33"/>
+          </w:tcPr>
+          <w:p>
+            <w:pPr>
+              <w:contextualSpacing/>
+            </w:pPr>
+            <w:r>
+              <w:t>p=0.0021</w:t>
+            </w:r>
+          </w:p>
+        </w:tc>
+        <w:tc>
+          <w:tcPr>
+            <w:tcW w:w="1632" w:type="dxa"/>
+            <w:vMerge/>
+          </w:tcPr>
+          <w:p>
+            <w:pPr>
+              <w:contextualSpacing/>
+            </w:pPr>
+          </w:p>
+        </w:tc>
+      </w:tr>
+      <w:tr>
+        <w:trPr>
+          <w:trHeight w:val="317"/>
+        </w:trPr>
+        <w:tc>
+          <w:tcPr>
+            <w:tcW w:w="1705" w:type="dxa"/>
+            <w:shd w:val="clear" w:color="auto" w:fill="EDEDED" w:themeFill="accent3" w:themeFillTint="33"/>
+          </w:tcPr>
+          <w:p>
+            <w:pPr>
+              <w:contextualSpacing/>
+            </w:pPr>
+            <w:r>
+              <w:t>Cent.dost</w:t>
+            </w:r>
+          </w:p>
+        </w:tc>
+        <w:tc>
+          <w:tcPr>
+            <w:tcW w:w="1170" w:type="dxa"/>
+            <w:shd w:val="clear" w:color="auto" w:fill="EDEDED" w:themeFill="accent3" w:themeFillTint="33"/>
+          </w:tcPr>
+          <w:p>
+            <w:pPr>
+              <w:contextualSpacing/>
+            </w:pPr>
+            <w:r>
+              <w:t>X</w:t>
+            </w:r>
+          </w:p>
+        </w:tc>
+        <w:tc>
+          <w:tcPr>
+            <w:tcW w:w="1260" w:type="dxa"/>
+            <w:shd w:val="clear" w:color="auto" w:fill="EDEDED" w:themeFill="accent3" w:themeFillTint="33"/>
+          </w:tcPr>
+          <w:p>
+            <w:pPr>
+              <w:contextualSpacing/>
+            </w:pPr>
+            <w:r>
+              <w:t>X</w:t>
+            </w:r>
+          </w:p>
+        </w:tc>
+        <w:tc>
+          <w:tcPr>
+            <w:tcW w:w="1260" w:type="dxa"/>
+            <w:shd w:val="clear" w:color="auto" w:fill="EDEDED" w:themeFill="accent3" w:themeFillTint="33"/>
+          </w:tcPr>
+          <w:p>
+            <w:pPr>
+              <w:contextualSpacing/>
+            </w:pPr>
+            <w:r>
+              <w:t>p=0.0009</w:t>
+            </w:r>
+          </w:p>
+        </w:tc>
+        <w:tc>
+          <w:tcPr>
+            <w:tcW w:w="2148" w:type="dxa"/>
+            <w:shd w:val="clear" w:color="auto" w:fill="EDEDED" w:themeFill="accent3" w:themeFillTint="33"/>
+          </w:tcPr>
+          <w:p>
+            <w:pPr>
+              <w:contextualSpacing/>
+            </w:pPr>
+            <w:r>
+              <w:t>X</w:t>
+            </w:r>
+          </w:p>
+        </w:tc>
+        <w:tc>
+          <w:tcPr>
+            <w:tcW w:w="1632" w:type="dxa"/>
+            <w:vMerge/>
+          </w:tcPr>
+          <w:p>
+            <w:pPr>
+              <w:contextualSpacing/>
+            </w:pPr>
+          </w:p>
+        </w:tc>
+      </w:tr>
+    </w:tbl>
+    <w:p>
+      <w:pPr>
+        <w:contextualSpacing/>
+      </w:pPr>
+    </w:p>
+    <w:p>
+      <w:pPr>
+        <w:contextualSpacing/>
+      </w:pPr>
+    </w:p>
+    <w:p>
+      <w:pPr>
+        <w:contextualSpacing/>
       </w:pPr>
     </w:p>
     <w:p>
@@ -360,6 +1291,7 @@
         <w:rPr>
           <w:b/>
         </w:rPr>
+        <w:lastRenderedPageBreak/>
         <w:t>1CO norm</w:t>
       </w:r>
     </w:p>
@@ -433,6 +1365,1208 @@
           <w:b/>
         </w:rPr>
         <w:t>Shorter IFD in higher rec strains – denser packing of COs</w:t>
+      </w:r>
+    </w:p>
+    <w:p>
+      <w:pPr>
+        <w:contextualSpacing/>
+        <w:rPr>
+          <w:b/>
+        </w:rPr>
+      </w:pPr>
+      <w:r>
+        <w:rPr>
+          <w:b/>
+        </w:rPr>
+        <w:t xml:space="preserve">Logistic regression (can a trait significantly predict the Rec group, </w:t>
+      </w:r>
+      <w:r>
+        <w:rPr>
+          <w:b/>
+        </w:rPr>
+        <w:t>(</w:t>
+      </w:r>
+      <w:r>
+        <w:t xml:space="preserve">High </w:t>
+      </w:r>
+      <w:r>
+        <w:t xml:space="preserve">Musc male | Low Musc male </w:t>
+      </w:r>
+      <w:r>
+        <w:rPr>
+          <w:b/>
+        </w:rPr>
+        <w:t>)</w:t>
+      </w:r>
+    </w:p>
+    <w:p>
+      <w:pPr>
+        <w:pStyle w:val="ListParagraph"/>
+        <w:numPr>
+          <w:ilvl w:val="0"/>
+          <w:numId w:val="4"/>
+        </w:numPr>
+      </w:pPr>
+      <w:r>
+        <w:t xml:space="preserve">Logistic regression </w:t>
+      </w:r>
+      <w:r>
+        <w:t>Rec Group</w:t>
+      </w:r>
+      <w:r>
+        <w:t xml:space="preserve">  ~ trait</w:t>
+      </w:r>
+      <w:r>
+        <w:t xml:space="preserve"> --  (implies groups sig differ by that trait)</w:t>
+      </w:r>
+    </w:p>
+    <w:p>
+      <w:pPr>
+        <w:pStyle w:val="ListParagraph"/>
+        <w:numPr>
+          <w:ilvl w:val="0"/>
+          <w:numId w:val="4"/>
+        </w:numPr>
+      </w:pPr>
+      <w:r>
+        <w:t>T.tests (high vs low)</w:t>
+      </w:r>
+      <w:r>
+        <w:t xml:space="preserve"> -- (implies 1 group is significantly different)</w:t>
+      </w:r>
+    </w:p>
+    <w:tbl>
+      <w:tblPr>
+        <w:tblStyle w:val="TableGrid"/>
+        <w:tblW w:w="9175" w:type="dxa"/>
+        <w:tblLook w:val="04A0" w:firstRow="1" w:lastRow="0" w:firstColumn="1" w:lastColumn="0" w:noHBand="0" w:noVBand="1"/>
+      </w:tblPr>
+      <w:tblGrid>
+        <w:gridCol w:w="1705"/>
+        <w:gridCol w:w="1530"/>
+        <w:gridCol w:w="1530"/>
+        <w:gridCol w:w="1170"/>
+        <w:gridCol w:w="1980"/>
+        <w:gridCol w:w="1260"/>
+      </w:tblGrid>
+      <w:tr>
+        <w:trPr>
+          <w:trHeight w:val="323"/>
+        </w:trPr>
+        <w:tc>
+          <w:tcPr>
+            <w:tcW w:w="1705" w:type="dxa"/>
+            <w:shd w:val="clear" w:color="auto" w:fill="FFFFFF" w:themeFill="background1"/>
+          </w:tcPr>
+          <w:p>
+            <w:pPr>
+              <w:contextualSpacing/>
+              <w:jc w:val="center"/>
+            </w:pPr>
+            <w:r>
+              <w:rPr>
+                <w:b/>
+              </w:rPr>
+              <w:t>T</w:t>
+            </w:r>
+            <w:r>
+              <w:rPr>
+                <w:b/>
+              </w:rPr>
+              <w:t>raits</w:t>
+            </w:r>
+          </w:p>
+        </w:tc>
+        <w:tc>
+          <w:tcPr>
+            <w:tcW w:w="3060" w:type="dxa"/>
+            <w:gridSpan w:val="2"/>
+            <w:shd w:val="clear" w:color="auto" w:fill="FFFFFF" w:themeFill="background1"/>
+          </w:tcPr>
+          <w:p>
+            <w:pPr>
+              <w:contextualSpacing/>
+              <w:jc w:val="center"/>
+              <w:rPr>
+                <w:b/>
+              </w:rPr>
+            </w:pPr>
+            <w:r>
+              <w:rPr>
+                <w:b/>
+              </w:rPr>
+              <w:t>Log regression</w:t>
+            </w:r>
+          </w:p>
+        </w:tc>
+        <w:tc>
+          <w:tcPr>
+            <w:tcW w:w="3150" w:type="dxa"/>
+            <w:gridSpan w:val="2"/>
+            <w:shd w:val="clear" w:color="auto" w:fill="FFFFFF" w:themeFill="background1"/>
+          </w:tcPr>
+          <w:p>
+            <w:pPr>
+              <w:contextualSpacing/>
+              <w:jc w:val="center"/>
+              <w:rPr>
+                <w:b/>
+              </w:rPr>
+            </w:pPr>
+            <w:r>
+              <w:rPr>
+                <w:b/>
+              </w:rPr>
+              <w:t>t.test</w:t>
+            </w:r>
+            <w:r>
+              <w:rPr>
+                <w:b/>
+              </w:rPr>
+              <w:t>s</w:t>
+            </w:r>
+          </w:p>
+        </w:tc>
+        <w:tc>
+          <w:tcPr>
+            <w:tcW w:w="1260" w:type="dxa"/>
+            <w:shd w:val="clear" w:color="auto" w:fill="FFFFFF" w:themeFill="background1"/>
+          </w:tcPr>
+          <w:p>
+            <w:pPr>
+              <w:contextualSpacing/>
+              <w:jc w:val="center"/>
+            </w:pPr>
+            <w:r>
+              <w:t>Predictions met</w:t>
+            </w:r>
+          </w:p>
+        </w:tc>
+      </w:tr>
+      <w:tr>
+        <w:trPr>
+          <w:trHeight w:val="413"/>
+        </w:trPr>
+        <w:tc>
+          <w:tcPr>
+            <w:tcW w:w="1705" w:type="dxa"/>
+            <w:shd w:val="clear" w:color="auto" w:fill="FFFFFF" w:themeFill="background1"/>
+          </w:tcPr>
+          <w:p>
+            <w:pPr>
+              <w:contextualSpacing/>
+              <w:rPr>
+                <w:b/>
+              </w:rPr>
+            </w:pPr>
+            <w:r>
+              <w:rPr>
+                <w:b/>
+              </w:rPr>
+              <w:t>^all bivs</w:t>
+            </w:r>
+          </w:p>
+        </w:tc>
+        <w:tc>
+          <w:tcPr>
+            <w:tcW w:w="1530" w:type="dxa"/>
+            <w:shd w:val="clear" w:color="auto" w:fill="FFFFFF" w:themeFill="background1"/>
+          </w:tcPr>
+          <w:p>
+            <w:pPr>
+              <w:contextualSpacing/>
+              <w:jc w:val="center"/>
+              <w:rPr>
+                <w:b/>
+              </w:rPr>
+            </w:pPr>
+            <w:r>
+              <w:rPr>
+                <w:b/>
+              </w:rPr>
+              <w:t>Mouse average</w:t>
+            </w:r>
+          </w:p>
+        </w:tc>
+        <w:tc>
+          <w:tcPr>
+            <w:tcW w:w="1530" w:type="dxa"/>
+            <w:shd w:val="clear" w:color="auto" w:fill="FFFFFF" w:themeFill="background1"/>
+          </w:tcPr>
+          <w:p>
+            <w:pPr>
+              <w:contextualSpacing/>
+              <w:jc w:val="center"/>
+              <w:rPr>
+                <w:b/>
+              </w:rPr>
+            </w:pPr>
+            <w:r>
+              <w:rPr>
+                <w:b/>
+              </w:rPr>
+              <w:t>Single bivalent</w:t>
+            </w:r>
+          </w:p>
+        </w:tc>
+        <w:tc>
+          <w:tcPr>
+            <w:tcW w:w="1170" w:type="dxa"/>
+            <w:shd w:val="clear" w:color="auto" w:fill="FFFFFF" w:themeFill="background1"/>
+          </w:tcPr>
+          <w:p>
+            <w:pPr>
+              <w:contextualSpacing/>
+              <w:jc w:val="center"/>
+              <w:rPr>
+                <w:b/>
+              </w:rPr>
+            </w:pPr>
+            <w:r>
+              <w:rPr>
+                <w:b/>
+              </w:rPr>
+              <w:t>Mouse average</w:t>
+            </w:r>
+          </w:p>
+        </w:tc>
+        <w:tc>
+          <w:tcPr>
+            <w:tcW w:w="1980" w:type="dxa"/>
+            <w:shd w:val="clear" w:color="auto" w:fill="FFFFFF" w:themeFill="background1"/>
+          </w:tcPr>
+          <w:p>
+            <w:pPr>
+              <w:contextualSpacing/>
+              <w:jc w:val="center"/>
+              <w:rPr>
+                <w:b/>
+              </w:rPr>
+            </w:pPr>
+            <w:r>
+              <w:rPr>
+                <w:b/>
+              </w:rPr>
+              <w:t xml:space="preserve">Single </w:t>
+            </w:r>
+          </w:p>
+          <w:p>
+            <w:pPr>
+              <w:contextualSpacing/>
+              <w:jc w:val="center"/>
+              <w:rPr>
+                <w:b/>
+              </w:rPr>
+            </w:pPr>
+            <w:r>
+              <w:rPr>
+                <w:b/>
+              </w:rPr>
+              <w:t>bivalent</w:t>
+            </w:r>
+          </w:p>
+        </w:tc>
+        <w:tc>
+          <w:tcPr>
+            <w:tcW w:w="1260" w:type="dxa"/>
+            <w:shd w:val="clear" w:color="auto" w:fill="FFFFFF" w:themeFill="background1"/>
+          </w:tcPr>
+          <w:p>
+            <w:pPr>
+              <w:contextualSpacing/>
+              <w:jc w:val="center"/>
+            </w:pPr>
+          </w:p>
+        </w:tc>
+      </w:tr>
+      <w:tr>
+        <w:trPr>
+          <w:trHeight w:val="335"/>
+        </w:trPr>
+        <w:tc>
+          <w:tcPr>
+            <w:tcW w:w="1705" w:type="dxa"/>
+            <w:shd w:val="clear" w:color="auto" w:fill="E2EFD9" w:themeFill="accent6" w:themeFillTint="33"/>
+          </w:tcPr>
+          <w:p>
+            <w:pPr>
+              <w:contextualSpacing/>
+            </w:pPr>
+            <w:r>
+              <w:t>^</w:t>
+            </w:r>
+            <w:r>
+              <w:t>SC length</w:t>
+            </w:r>
+          </w:p>
+          <w:p>
+            <w:pPr>
+              <w:contextualSpacing/>
+            </w:pPr>
+            <w:r>
+              <w:t xml:space="preserve">    </w:t>
+            </w:r>
+          </w:p>
+        </w:tc>
+        <w:tc>
+          <w:tcPr>
+            <w:tcW w:w="1530" w:type="dxa"/>
+            <w:shd w:val="clear" w:color="auto" w:fill="FFFFFF" w:themeFill="background1"/>
+          </w:tcPr>
+          <w:p>
+            <w:pPr>
+              <w:contextualSpacing/>
+            </w:pPr>
+            <w:r>
+              <w:t xml:space="preserve">  0.0237 *</w:t>
+            </w:r>
+          </w:p>
+        </w:tc>
+        <w:tc>
+          <w:tcPr>
+            <w:tcW w:w="1530" w:type="dxa"/>
+            <w:shd w:val="clear" w:color="auto" w:fill="FFFFFF" w:themeFill="background1"/>
+          </w:tcPr>
+          <w:p>
+            <w:pPr>
+              <w:contextualSpacing/>
+            </w:pPr>
+            <w:r>
+              <w:t>&lt;2e-16 ***</w:t>
+            </w:r>
+          </w:p>
+        </w:tc>
+        <w:tc>
+          <w:tcPr>
+            <w:tcW w:w="1170" w:type="dxa"/>
+            <w:shd w:val="clear" w:color="auto" w:fill="FFFFFF" w:themeFill="background1"/>
+          </w:tcPr>
+          <w:p>
+            <w:pPr>
+              <w:contextualSpacing/>
+            </w:pPr>
+            <w:r>
+              <w:t>0.001567</w:t>
+            </w:r>
+          </w:p>
+        </w:tc>
+        <w:tc>
+          <w:tcPr>
+            <w:tcW w:w="1980" w:type="dxa"/>
+            <w:shd w:val="clear" w:color="auto" w:fill="FFFFFF" w:themeFill="background1"/>
+          </w:tcPr>
+          <w:p>
+            <w:pPr>
+              <w:contextualSpacing/>
+            </w:pPr>
+            <w:r>
+              <w:t>&lt; 2.2e-16</w:t>
+            </w:r>
+          </w:p>
+        </w:tc>
+        <w:tc>
+          <w:tcPr>
+            <w:tcW w:w="1260" w:type="dxa"/>
+          </w:tcPr>
+          <w:p>
+            <w:pPr>
+              <w:contextualSpacing/>
+            </w:pPr>
+            <w:r>
+              <w:t>Yes</w:t>
+            </w:r>
+          </w:p>
+        </w:tc>
+      </w:tr>
+      <w:tr>
+        <w:trPr>
+          <w:trHeight w:val="335"/>
+        </w:trPr>
+        <w:tc>
+          <w:tcPr>
+            <w:tcW w:w="1705" w:type="dxa"/>
+            <w:shd w:val="clear" w:color="auto" w:fill="FFF2CC" w:themeFill="accent4" w:themeFillTint="33"/>
+          </w:tcPr>
+          <w:p>
+            <w:pPr>
+              <w:contextualSpacing/>
+            </w:pPr>
+            <w:r>
+              <w:t>2CO_</w:t>
+            </w:r>
+            <w:r>
+              <w:t>IFD.raw</w:t>
+            </w:r>
+          </w:p>
+        </w:tc>
+        <w:tc>
+          <w:tcPr>
+            <w:tcW w:w="1530" w:type="dxa"/>
+            <w:shd w:val="clear" w:color="auto" w:fill="FFFFFF" w:themeFill="background1"/>
+          </w:tcPr>
+          <w:p>
+            <w:pPr>
+              <w:contextualSpacing/>
+            </w:pPr>
+            <w:r>
+              <w:t>0.0366 *</w:t>
+            </w:r>
+          </w:p>
+        </w:tc>
+        <w:tc>
+          <w:tcPr>
+            <w:tcW w:w="1530" w:type="dxa"/>
+            <w:shd w:val="clear" w:color="auto" w:fill="FFFFFF" w:themeFill="background1"/>
+          </w:tcPr>
+          <w:p>
+            <w:pPr>
+              <w:contextualSpacing/>
+            </w:pPr>
+            <w:r>
+              <w:t>9.98e-05 ***</w:t>
+            </w:r>
+          </w:p>
+        </w:tc>
+        <w:tc>
+          <w:tcPr>
+            <w:tcW w:w="1170" w:type="dxa"/>
+            <w:shd w:val="clear" w:color="auto" w:fill="FFFFFF" w:themeFill="background1"/>
+          </w:tcPr>
+          <w:p>
+            <w:pPr>
+              <w:contextualSpacing/>
+            </w:pPr>
+            <w:r>
+              <w:t>0.009133</w:t>
+            </w:r>
+          </w:p>
+        </w:tc>
+        <w:tc>
+          <w:tcPr>
+            <w:tcW w:w="1980" w:type="dxa"/>
+            <w:shd w:val="clear" w:color="auto" w:fill="FFFFFF" w:themeFill="background1"/>
+          </w:tcPr>
+          <w:p>
+            <w:pPr>
+              <w:contextualSpacing/>
+            </w:pPr>
+            <w:r>
+              <w:t>3.595701e-05</w:t>
+            </w:r>
+          </w:p>
+        </w:tc>
+        <w:tc>
+          <w:tcPr>
+            <w:tcW w:w="1260" w:type="dxa"/>
+            <w:vMerge w:val="restart"/>
+          </w:tcPr>
+          <w:p>
+            <w:pPr>
+              <w:contextualSpacing/>
+            </w:pPr>
+            <w:r>
+              <w:t>(check the coeffec</w:t>
+            </w:r>
+          </w:p>
+        </w:tc>
+      </w:tr>
+      <w:tr>
+        <w:trPr>
+          <w:trHeight w:val="317"/>
+        </w:trPr>
+        <w:tc>
+          <w:tcPr>
+            <w:tcW w:w="1705" w:type="dxa"/>
+            <w:shd w:val="clear" w:color="auto" w:fill="FFF2CC" w:themeFill="accent4" w:themeFillTint="33"/>
+          </w:tcPr>
+          <w:p>
+            <w:pPr>
+              <w:contextualSpacing/>
+            </w:pPr>
+            <w:r>
+              <w:t>2CO_</w:t>
+            </w:r>
+            <w:r>
+              <w:t>IFD.PER</w:t>
+            </w:r>
+            <w:bookmarkStart w:id="0" w:name="_GoBack"/>
+            <w:bookmarkEnd w:id="0"/>
+          </w:p>
+        </w:tc>
+        <w:tc>
+          <w:tcPr>
+            <w:tcW w:w="1530" w:type="dxa"/>
+            <w:shd w:val="clear" w:color="auto" w:fill="FFFFFF" w:themeFill="background1"/>
+          </w:tcPr>
+          <w:p>
+            <w:pPr>
+              <w:contextualSpacing/>
+            </w:pPr>
+            <w:r>
+              <w:t xml:space="preserve">0.1143  </w:t>
+            </w:r>
+          </w:p>
+        </w:tc>
+        <w:tc>
+          <w:tcPr>
+            <w:tcW w:w="1530" w:type="dxa"/>
+            <w:shd w:val="clear" w:color="auto" w:fill="FFFFFF" w:themeFill="background1"/>
+          </w:tcPr>
+          <w:p>
+            <w:pPr>
+              <w:contextualSpacing/>
+            </w:pPr>
+            <w:r>
+              <w:t>0.0443 *</w:t>
+            </w:r>
+          </w:p>
+        </w:tc>
+        <w:tc>
+          <w:tcPr>
+            <w:tcW w:w="1170" w:type="dxa"/>
+            <w:shd w:val="clear" w:color="auto" w:fill="FFFFFF" w:themeFill="background1"/>
+          </w:tcPr>
+          <w:p>
+            <w:pPr>
+              <w:contextualSpacing/>
+            </w:pPr>
+            <w:r>
+              <w:t>0.06068</w:t>
+            </w:r>
+          </w:p>
+        </w:tc>
+        <w:tc>
+          <w:tcPr>
+            <w:tcW w:w="1980" w:type="dxa"/>
+            <w:shd w:val="clear" w:color="auto" w:fill="FFFFFF" w:themeFill="background1"/>
+          </w:tcPr>
+          <w:p>
+            <w:pPr>
+              <w:contextualSpacing/>
+            </w:pPr>
+            <w:r>
+              <w:t>1.304e-07</w:t>
+            </w:r>
+          </w:p>
+        </w:tc>
+        <w:tc>
+          <w:tcPr>
+            <w:tcW w:w="1260" w:type="dxa"/>
+            <w:vMerge/>
+          </w:tcPr>
+          <w:p>
+            <w:pPr>
+              <w:contextualSpacing/>
+            </w:pPr>
+          </w:p>
+        </w:tc>
+      </w:tr>
+      <w:tr>
+        <w:trPr>
+          <w:trHeight w:val="335"/>
+        </w:trPr>
+        <w:tc>
+          <w:tcPr>
+            <w:tcW w:w="1705" w:type="dxa"/>
+            <w:shd w:val="clear" w:color="auto" w:fill="EDEDED" w:themeFill="accent3" w:themeFillTint="33"/>
+          </w:tcPr>
+          <w:p>
+            <w:pPr>
+              <w:contextualSpacing/>
+            </w:pPr>
+            <w:r>
+              <w:t>Nrm.</w:t>
+            </w:r>
+            <w:r>
+              <w:t>1</w:t>
+            </w:r>
+            <w:r>
+              <w:t>CO.pos</w:t>
+            </w:r>
+          </w:p>
+        </w:tc>
+        <w:tc>
+          <w:tcPr>
+            <w:tcW w:w="1530" w:type="dxa"/>
+            <w:shd w:val="clear" w:color="auto" w:fill="FFFFFF" w:themeFill="background1"/>
+          </w:tcPr>
+          <w:p>
+            <w:pPr>
+              <w:contextualSpacing/>
+            </w:pPr>
+            <w:r>
+              <w:t>0.942</w:t>
+            </w:r>
+          </w:p>
+        </w:tc>
+        <w:tc>
+          <w:tcPr>
+            <w:tcW w:w="1530" w:type="dxa"/>
+            <w:shd w:val="clear" w:color="auto" w:fill="FFFFFF" w:themeFill="background1"/>
+          </w:tcPr>
+          <w:p>
+            <w:pPr>
+              <w:contextualSpacing/>
+            </w:pPr>
+            <w:r>
+              <w:t xml:space="preserve">0.355  </w:t>
+            </w:r>
+          </w:p>
+        </w:tc>
+        <w:tc>
+          <w:tcPr>
+            <w:tcW w:w="1170" w:type="dxa"/>
+            <w:shd w:val="clear" w:color="auto" w:fill="FFFFFF" w:themeFill="background1"/>
+          </w:tcPr>
+          <w:p>
+            <w:pPr>
+              <w:contextualSpacing/>
+            </w:pPr>
+            <w:r>
+              <w:t>0.0001753</w:t>
+            </w:r>
+          </w:p>
+        </w:tc>
+        <w:tc>
+          <w:tcPr>
+            <w:tcW w:w="1980" w:type="dxa"/>
+            <w:shd w:val="clear" w:color="auto" w:fill="FFFFFF" w:themeFill="background1"/>
+          </w:tcPr>
+          <w:p>
+            <w:pPr>
+              <w:contextualSpacing/>
+            </w:pPr>
+            <w:r>
+              <w:t>0.3529</w:t>
+            </w:r>
+          </w:p>
+        </w:tc>
+        <w:tc>
+          <w:tcPr>
+            <w:tcW w:w="1260" w:type="dxa"/>
+            <w:vMerge w:val="restart"/>
+          </w:tcPr>
+          <w:p>
+            <w:pPr>
+              <w:contextualSpacing/>
+            </w:pPr>
+          </w:p>
+        </w:tc>
+      </w:tr>
+      <w:tr>
+        <w:trPr>
+          <w:trHeight w:val="317"/>
+        </w:trPr>
+        <w:tc>
+          <w:tcPr>
+            <w:tcW w:w="1705" w:type="dxa"/>
+            <w:shd w:val="clear" w:color="auto" w:fill="EDEDED" w:themeFill="accent3" w:themeFillTint="33"/>
+          </w:tcPr>
+          <w:p>
+            <w:pPr>
+              <w:contextualSpacing/>
+            </w:pPr>
+            <w:r>
+              <w:t>^</w:t>
+            </w:r>
+            <w:r>
+              <w:t>Sis.co.ten</w:t>
+            </w:r>
+          </w:p>
+        </w:tc>
+        <w:tc>
+          <w:tcPr>
+            <w:tcW w:w="1530" w:type="dxa"/>
+            <w:shd w:val="clear" w:color="auto" w:fill="FFFFFF" w:themeFill="background1"/>
+          </w:tcPr>
+          <w:p>
+            <w:pPr>
+              <w:contextualSpacing/>
+            </w:pPr>
+            <w:r>
+              <w:t>0.00725 **</w:t>
+            </w:r>
+          </w:p>
+        </w:tc>
+        <w:tc>
+          <w:tcPr>
+            <w:tcW w:w="1530" w:type="dxa"/>
+            <w:shd w:val="clear" w:color="auto" w:fill="FFFFFF" w:themeFill="background1"/>
+          </w:tcPr>
+          <w:p>
+            <w:pPr>
+              <w:contextualSpacing/>
+            </w:pPr>
+            <w:r>
+              <w:t>&lt;2e-16 ***</w:t>
+            </w:r>
+          </w:p>
+        </w:tc>
+        <w:tc>
+          <w:tcPr>
+            <w:tcW w:w="1170" w:type="dxa"/>
+            <w:shd w:val="clear" w:color="auto" w:fill="FFFFFF" w:themeFill="background1"/>
+          </w:tcPr>
+          <w:p>
+            <w:pPr>
+              <w:contextualSpacing/>
+            </w:pPr>
+            <w:r>
+              <w:t>8.823e-12</w:t>
+            </w:r>
+          </w:p>
+        </w:tc>
+        <w:tc>
+          <w:tcPr>
+            <w:tcW w:w="1980" w:type="dxa"/>
+            <w:shd w:val="clear" w:color="auto" w:fill="FFFFFF" w:themeFill="background1"/>
+          </w:tcPr>
+          <w:p>
+            <w:pPr>
+              <w:contextualSpacing/>
+            </w:pPr>
+            <w:r>
+              <w:t>4.74e-16</w:t>
+            </w:r>
+          </w:p>
+        </w:tc>
+        <w:tc>
+          <w:tcPr>
+            <w:tcW w:w="1260" w:type="dxa"/>
+            <w:vMerge/>
+          </w:tcPr>
+          <w:p>
+            <w:pPr>
+              <w:contextualSpacing/>
+            </w:pPr>
+          </w:p>
+        </w:tc>
+      </w:tr>
+      <w:tr>
+        <w:trPr>
+          <w:trHeight w:val="335"/>
+        </w:trPr>
+        <w:tc>
+          <w:tcPr>
+            <w:tcW w:w="1705" w:type="dxa"/>
+            <w:shd w:val="clear" w:color="auto" w:fill="EDEDED" w:themeFill="accent3" w:themeFillTint="33"/>
+          </w:tcPr>
+          <w:p>
+            <w:pPr>
+              <w:contextualSpacing/>
+            </w:pPr>
+            <w:r>
+              <w:t>^</w:t>
+            </w:r>
+            <w:r>
+              <w:t>Telomere.dist</w:t>
+            </w:r>
+          </w:p>
+        </w:tc>
+        <w:tc>
+          <w:tcPr>
+            <w:tcW w:w="1530" w:type="dxa"/>
+            <w:shd w:val="clear" w:color="auto" w:fill="FFFFFF" w:themeFill="background1"/>
+          </w:tcPr>
+          <w:p>
+            <w:pPr>
+              <w:contextualSpacing/>
+            </w:pPr>
+            <w:r>
+              <w:t>0.0555 .</w:t>
+            </w:r>
+          </w:p>
+        </w:tc>
+        <w:tc>
+          <w:tcPr>
+            <w:tcW w:w="1530" w:type="dxa"/>
+            <w:shd w:val="clear" w:color="auto" w:fill="FFFFFF" w:themeFill="background1"/>
+          </w:tcPr>
+          <w:p>
+            <w:pPr>
+              <w:contextualSpacing/>
+            </w:pPr>
+            <w:r>
+              <w:t>0.00902 **</w:t>
+            </w:r>
+          </w:p>
+        </w:tc>
+        <w:tc>
+          <w:tcPr>
+            <w:tcW w:w="1170" w:type="dxa"/>
+            <w:shd w:val="clear" w:color="auto" w:fill="FFFFFF" w:themeFill="background1"/>
+          </w:tcPr>
+          <w:p>
+            <w:pPr>
+              <w:contextualSpacing/>
+            </w:pPr>
+            <w:r>
+              <w:t>0.0007462</w:t>
+            </w:r>
+          </w:p>
+        </w:tc>
+        <w:tc>
+          <w:tcPr>
+            <w:tcW w:w="1980" w:type="dxa"/>
+            <w:shd w:val="clear" w:color="auto" w:fill="FFFFFF" w:themeFill="background1"/>
+          </w:tcPr>
+          <w:p>
+            <w:pPr>
+              <w:contextualSpacing/>
+            </w:pPr>
+            <w:r>
+              <w:t>0.007452</w:t>
+            </w:r>
+          </w:p>
+        </w:tc>
+        <w:tc>
+          <w:tcPr>
+            <w:tcW w:w="1260" w:type="dxa"/>
+            <w:vMerge/>
+          </w:tcPr>
+          <w:p>
+            <w:pPr>
+              <w:contextualSpacing/>
+            </w:pPr>
+          </w:p>
+        </w:tc>
+      </w:tr>
+      <w:tr>
+        <w:trPr>
+          <w:trHeight w:val="335"/>
+        </w:trPr>
+        <w:tc>
+          <w:tcPr>
+            <w:tcW w:w="1705" w:type="dxa"/>
+            <w:shd w:val="clear" w:color="auto" w:fill="EDEDED" w:themeFill="accent3" w:themeFillTint="33"/>
+          </w:tcPr>
+          <w:p>
+            <w:pPr>
+              <w:contextualSpacing/>
+            </w:pPr>
+            <w:r>
+              <w:t>^</w:t>
+            </w:r>
+            <w:r>
+              <w:t>Telo.Dist_PER</w:t>
+            </w:r>
+          </w:p>
+        </w:tc>
+        <w:tc>
+          <w:tcPr>
+            <w:tcW w:w="1530" w:type="dxa"/>
+            <w:shd w:val="clear" w:color="auto" w:fill="FFFFFF" w:themeFill="background1"/>
+          </w:tcPr>
+          <w:p>
+            <w:pPr>
+              <w:contextualSpacing/>
+            </w:pPr>
+          </w:p>
+        </w:tc>
+        <w:tc>
+          <w:tcPr>
+            <w:tcW w:w="1530" w:type="dxa"/>
+            <w:shd w:val="clear" w:color="auto" w:fill="FFFFFF" w:themeFill="background1"/>
+          </w:tcPr>
+          <w:p>
+            <w:pPr>
+              <w:contextualSpacing/>
+            </w:pPr>
+            <w:r>
+              <w:t>1.32e-05 ***</w:t>
+            </w:r>
+          </w:p>
+        </w:tc>
+        <w:tc>
+          <w:tcPr>
+            <w:tcW w:w="1170" w:type="dxa"/>
+            <w:shd w:val="clear" w:color="auto" w:fill="FFFFFF" w:themeFill="background1"/>
+          </w:tcPr>
+          <w:p>
+            <w:pPr>
+              <w:contextualSpacing/>
+            </w:pPr>
+          </w:p>
+        </w:tc>
+        <w:tc>
+          <w:tcPr>
+            <w:tcW w:w="1980" w:type="dxa"/>
+            <w:shd w:val="clear" w:color="auto" w:fill="FFFFFF" w:themeFill="background1"/>
+          </w:tcPr>
+          <w:p>
+            <w:pPr>
+              <w:contextualSpacing/>
+            </w:pPr>
+            <w:r>
+              <w:t>5.425e-06</w:t>
+            </w:r>
+          </w:p>
+        </w:tc>
+        <w:tc>
+          <w:tcPr>
+            <w:tcW w:w="1260" w:type="dxa"/>
+            <w:vMerge/>
+          </w:tcPr>
+          <w:p>
+            <w:pPr>
+              <w:contextualSpacing/>
+            </w:pPr>
+          </w:p>
+        </w:tc>
+      </w:tr>
+      <w:tr>
+        <w:trPr>
+          <w:trHeight w:val="317"/>
+        </w:trPr>
+        <w:tc>
+          <w:tcPr>
+            <w:tcW w:w="1705" w:type="dxa"/>
+            <w:shd w:val="clear" w:color="auto" w:fill="EDEDED" w:themeFill="accent3" w:themeFillTint="33"/>
+          </w:tcPr>
+          <w:p>
+            <w:pPr>
+              <w:contextualSpacing/>
+            </w:pPr>
+            <w:r>
+              <w:t>^</w:t>
+            </w:r>
+            <w:r>
+              <w:t>Cent.d</w:t>
+            </w:r>
+            <w:r>
+              <w:t>i</w:t>
+            </w:r>
+            <w:r>
+              <w:t>st</w:t>
+            </w:r>
+          </w:p>
+        </w:tc>
+        <w:tc>
+          <w:tcPr>
+            <w:tcW w:w="1530" w:type="dxa"/>
+            <w:shd w:val="clear" w:color="auto" w:fill="FFFFFF" w:themeFill="background1"/>
+          </w:tcPr>
+          <w:p>
+            <w:pPr>
+              <w:contextualSpacing/>
+            </w:pPr>
+            <w:r>
+              <w:t>0.00368 **</w:t>
+            </w:r>
+          </w:p>
+        </w:tc>
+        <w:tc>
+          <w:tcPr>
+            <w:tcW w:w="1530" w:type="dxa"/>
+            <w:shd w:val="clear" w:color="auto" w:fill="FFFFFF" w:themeFill="background1"/>
+          </w:tcPr>
+          <w:p>
+            <w:pPr>
+              <w:contextualSpacing/>
+            </w:pPr>
+            <w:r>
+              <w:t>5.21e-09 ***</w:t>
+            </w:r>
+          </w:p>
+        </w:tc>
+        <w:tc>
+          <w:tcPr>
+            <w:tcW w:w="1170" w:type="dxa"/>
+            <w:shd w:val="clear" w:color="auto" w:fill="FFFFFF" w:themeFill="background1"/>
+          </w:tcPr>
+          <w:p>
+            <w:pPr>
+              <w:contextualSpacing/>
+            </w:pPr>
+            <w:r>
+              <w:t>0.7848</w:t>
+            </w:r>
+          </w:p>
+        </w:tc>
+        <w:tc>
+          <w:tcPr>
+            <w:tcW w:w="1980" w:type="dxa"/>
+            <w:shd w:val="clear" w:color="auto" w:fill="FFFFFF" w:themeFill="background1"/>
+          </w:tcPr>
+          <w:p>
+            <w:pPr>
+              <w:contextualSpacing/>
+            </w:pPr>
+            <w:r>
+              <w:t>3.658e-09</w:t>
+            </w:r>
+          </w:p>
+        </w:tc>
+        <w:tc>
+          <w:tcPr>
+            <w:tcW w:w="1260" w:type="dxa"/>
+            <w:vMerge/>
+          </w:tcPr>
+          <w:p>
+            <w:pPr>
+              <w:contextualSpacing/>
+            </w:pPr>
+          </w:p>
+        </w:tc>
+      </w:tr>
+      <w:tr>
+        <w:trPr>
+          <w:trHeight w:val="317"/>
+        </w:trPr>
+        <w:tc>
+          <w:tcPr>
+            <w:tcW w:w="1705" w:type="dxa"/>
+            <w:shd w:val="clear" w:color="auto" w:fill="EDEDED" w:themeFill="accent3" w:themeFillTint="33"/>
+          </w:tcPr>
+          <w:p>
+            <w:pPr>
+              <w:contextualSpacing/>
+            </w:pPr>
+            <w:r>
+              <w:t>^</w:t>
+            </w:r>
+            <w:r>
+              <w:t>Cent.Dist_PER</w:t>
+            </w:r>
+          </w:p>
+        </w:tc>
+        <w:tc>
+          <w:tcPr>
+            <w:tcW w:w="1530" w:type="dxa"/>
+            <w:shd w:val="clear" w:color="auto" w:fill="FFFFFF" w:themeFill="background1"/>
+          </w:tcPr>
+          <w:p>
+            <w:pPr>
+              <w:contextualSpacing/>
+            </w:pPr>
+          </w:p>
+        </w:tc>
+        <w:tc>
+          <w:tcPr>
+            <w:tcW w:w="1530" w:type="dxa"/>
+            <w:shd w:val="clear" w:color="auto" w:fill="FFFFFF" w:themeFill="background1"/>
+          </w:tcPr>
+          <w:p>
+            <w:pPr>
+              <w:contextualSpacing/>
+            </w:pPr>
+            <w:r>
+              <w:t>6.74e-16 ***</w:t>
+            </w:r>
+          </w:p>
+        </w:tc>
+        <w:tc>
+          <w:tcPr>
+            <w:tcW w:w="1170" w:type="dxa"/>
+            <w:shd w:val="clear" w:color="auto" w:fill="FFFFFF" w:themeFill="background1"/>
+          </w:tcPr>
+          <w:p>
+            <w:pPr>
+              <w:contextualSpacing/>
+            </w:pPr>
+          </w:p>
+        </w:tc>
+        <w:tc>
+          <w:tcPr>
+            <w:tcW w:w="1980" w:type="dxa"/>
+            <w:shd w:val="clear" w:color="auto" w:fill="FFFFFF" w:themeFill="background1"/>
+          </w:tcPr>
+          <w:p>
+            <w:pPr>
+              <w:contextualSpacing/>
+            </w:pPr>
+            <w:r>
+              <w:t>4.52e-16</w:t>
+            </w:r>
+          </w:p>
+        </w:tc>
+        <w:tc>
+          <w:tcPr>
+            <w:tcW w:w="1260" w:type="dxa"/>
+          </w:tcPr>
+          <w:p>
+            <w:pPr>
+              <w:contextualSpacing/>
+            </w:pPr>
+          </w:p>
+        </w:tc>
+      </w:tr>
+    </w:tbl>
+    <w:p>
+      <w:pPr>
+        <w:contextualSpacing/>
+        <w:rPr>
+          <w:b/>
+        </w:rPr>
+      </w:pPr>
+    </w:p>
+    <w:p>
+      <w:pPr>
+        <w:contextualSpacing/>
+      </w:pPr>
+      <w:r>
+        <w:t>*</w:t>
+      </w:r>
+      <w:r>
+        <w:t>Check the mouse averages for F1 levels, maybe there is an outlier</w:t>
+      </w:r>
+    </w:p>
+    <w:p>
+      <w:pPr>
+        <w:contextualSpacing/>
+      </w:pPr>
+    </w:p>
+    <w:p>
+      <w:pPr>
+        <w:contextualSpacing/>
+      </w:pPr>
+      <w:r>
+        <w:t>Consider running the cent and telomere distances with PER</w:t>
+      </w:r>
+    </w:p>
+    <w:p>
+      <w:pPr>
+        <w:contextualSpacing/>
+      </w:pPr>
+    </w:p>
+    <w:p>
+      <w:pPr>
+        <w:contextualSpacing/>
+      </w:pPr>
+      <w:r>
+        <w:t>- No difference between the Musc strains in single biv telomere distance…</w:t>
+      </w:r>
+    </w:p>
+    <w:p>
+      <w:pPr>
+        <w:contextualSpacing/>
+      </w:pPr>
+    </w:p>
+    <w:p>
+      <w:pPr>
+        <w:contextualSpacing/>
+      </w:pPr>
+      <w:r>
+        <w:t>*</w:t>
+      </w:r>
+      <w:r>
+        <w:t xml:space="preserve">The distinction between the </w:t>
+      </w:r>
+      <w:r>
+        <w:t>normalized 1CO positions and the sis.co.ten tests is likely due to --- SC space (sis.co.ten measured in physical SC units)…?</w:t>
+      </w:r>
+    </w:p>
+    <w:p>
+      <w:pPr>
+        <w:contextualSpacing/>
+      </w:pPr>
+    </w:p>
+    <w:p>
+      <w:pPr>
+        <w:contextualSpacing/>
+      </w:pPr>
+      <w:r>
+        <w:t xml:space="preserve">that (normalized 1CO positions </w:t>
       </w:r>
     </w:p>
     <w:p>
@@ -628,16 +2762,16 @@
     </w:lvl>
   </w:abstractNum>
   <w:abstractNum w:abstractNumId="1" w15:restartNumberingAfterBreak="0">
-    <w:nsid w:val="0F293C36"/>
+    <w:nsid w:val="0AEF2104"/>
     <w:multiLevelType w:val="hybridMultilevel"/>
-    <w:tmpl w:val="221AB3E6"/>
-    <w:lvl w:ilvl="0" w:tplc="1B4C8FAC">
+    <w:tmpl w:val="8E0ABE2E"/>
+    <w:lvl w:ilvl="0" w:tplc="0409000F">
       <w:start w:val="1"/>
-      <w:numFmt w:val="upperLetter"/>
+      <w:numFmt w:val="decimal"/>
       <w:lvlText w:val="%1."/>
       <w:lvlJc w:val="left"/>
       <w:pPr>
-        <w:ind w:left="1080" w:hanging="360"/>
+        <w:ind w:left="720" w:hanging="360"/>
       </w:pPr>
       <w:rPr>
         <w:rFonts w:hint="default"/>
@@ -649,7 +2783,7 @@
       <w:lvlText w:val="%2."/>
       <w:lvlJc w:val="left"/>
       <w:pPr>
-        <w:ind w:left="1800" w:hanging="360"/>
+        <w:ind w:left="1440" w:hanging="360"/>
       </w:pPr>
     </w:lvl>
     <w:lvl w:ilvl="2" w:tplc="0409001B" w:tentative="1">
@@ -658,7 +2792,7 @@
       <w:lvlText w:val="%3."/>
       <w:lvlJc w:val="right"/>
       <w:pPr>
-        <w:ind w:left="2520" w:hanging="180"/>
+        <w:ind w:left="2160" w:hanging="180"/>
       </w:pPr>
     </w:lvl>
     <w:lvl w:ilvl="3" w:tplc="0409000F" w:tentative="1">
@@ -667,7 +2801,7 @@
       <w:lvlText w:val="%4."/>
       <w:lvlJc w:val="left"/>
       <w:pPr>
-        <w:ind w:left="3240" w:hanging="360"/>
+        <w:ind w:left="2880" w:hanging="360"/>
       </w:pPr>
     </w:lvl>
     <w:lvl w:ilvl="4" w:tplc="04090019" w:tentative="1">
@@ -676,7 +2810,7 @@
       <w:lvlText w:val="%5."/>
       <w:lvlJc w:val="left"/>
       <w:pPr>
-        <w:ind w:left="3960" w:hanging="360"/>
+        <w:ind w:left="3600" w:hanging="360"/>
       </w:pPr>
     </w:lvl>
     <w:lvl w:ilvl="5" w:tplc="0409001B" w:tentative="1">
@@ -685,7 +2819,7 @@
       <w:lvlText w:val="%6."/>
       <w:lvlJc w:val="right"/>
       <w:pPr>
-        <w:ind w:left="4680" w:hanging="180"/>
+        <w:ind w:left="4320" w:hanging="180"/>
       </w:pPr>
     </w:lvl>
     <w:lvl w:ilvl="6" w:tplc="0409000F" w:tentative="1">
@@ -694,7 +2828,7 @@
       <w:lvlText w:val="%7."/>
       <w:lvlJc w:val="left"/>
       <w:pPr>
-        <w:ind w:left="5400" w:hanging="360"/>
+        <w:ind w:left="5040" w:hanging="360"/>
       </w:pPr>
     </w:lvl>
     <w:lvl w:ilvl="7" w:tplc="04090019" w:tentative="1">
@@ -703,7 +2837,7 @@
       <w:lvlText w:val="%8."/>
       <w:lvlJc w:val="left"/>
       <w:pPr>
-        <w:ind w:left="6120" w:hanging="360"/>
+        <w:ind w:left="5760" w:hanging="360"/>
       </w:pPr>
     </w:lvl>
     <w:lvl w:ilvl="8" w:tplc="0409001B" w:tentative="1">
@@ -712,21 +2846,21 @@
       <w:lvlText w:val="%9."/>
       <w:lvlJc w:val="right"/>
       <w:pPr>
-        <w:ind w:left="6840" w:hanging="180"/>
+        <w:ind w:left="6480" w:hanging="180"/>
       </w:pPr>
     </w:lvl>
   </w:abstractNum>
   <w:abstractNum w:abstractNumId="2" w15:restartNumberingAfterBreak="0">
-    <w:nsid w:val="451C0C21"/>
+    <w:nsid w:val="0F293C36"/>
     <w:multiLevelType w:val="hybridMultilevel"/>
-    <w:tmpl w:val="D2AEF762"/>
-    <w:lvl w:ilvl="0" w:tplc="04090011">
+    <w:tmpl w:val="221AB3E6"/>
+    <w:lvl w:ilvl="0" w:tplc="1B4C8FAC">
       <w:start w:val="1"/>
-      <w:numFmt w:val="decimal"/>
-      <w:lvlText w:val="%1)"/>
+      <w:numFmt w:val="upperLetter"/>
+      <w:lvlText w:val="%1."/>
       <w:lvlJc w:val="left"/>
       <w:pPr>
-        <w:ind w:left="720" w:hanging="360"/>
+        <w:ind w:left="1080" w:hanging="360"/>
       </w:pPr>
       <w:rPr>
         <w:rFonts w:hint="default"/>
@@ -738,7 +2872,7 @@
       <w:lvlText w:val="%2."/>
       <w:lvlJc w:val="left"/>
       <w:pPr>
-        <w:ind w:left="1440" w:hanging="360"/>
+        <w:ind w:left="1800" w:hanging="360"/>
       </w:pPr>
     </w:lvl>
     <w:lvl w:ilvl="2" w:tplc="0409001B" w:tentative="1">
@@ -747,7 +2881,7 @@
       <w:lvlText w:val="%3."/>
       <w:lvlJc w:val="right"/>
       <w:pPr>
-        <w:ind w:left="2160" w:hanging="180"/>
+        <w:ind w:left="2520" w:hanging="180"/>
       </w:pPr>
     </w:lvl>
     <w:lvl w:ilvl="3" w:tplc="0409000F" w:tentative="1">
@@ -756,7 +2890,7 @@
       <w:lvlText w:val="%4."/>
       <w:lvlJc w:val="left"/>
       <w:pPr>
-        <w:ind w:left="2880" w:hanging="360"/>
+        <w:ind w:left="3240" w:hanging="360"/>
       </w:pPr>
     </w:lvl>
     <w:lvl w:ilvl="4" w:tplc="04090019" w:tentative="1">
@@ -765,7 +2899,7 @@
       <w:lvlText w:val="%5."/>
       <w:lvlJc w:val="left"/>
       <w:pPr>
-        <w:ind w:left="3600" w:hanging="360"/>
+        <w:ind w:left="3960" w:hanging="360"/>
       </w:pPr>
     </w:lvl>
     <w:lvl w:ilvl="5" w:tplc="0409001B" w:tentative="1">
@@ -774,7 +2908,7 @@
       <w:lvlText w:val="%6."/>
       <w:lvlJc w:val="right"/>
       <w:pPr>
-        <w:ind w:left="4320" w:hanging="180"/>
+        <w:ind w:left="4680" w:hanging="180"/>
       </w:pPr>
     </w:lvl>
     <w:lvl w:ilvl="6" w:tplc="0409000F" w:tentative="1">
@@ -783,7 +2917,7 @@
       <w:lvlText w:val="%7."/>
       <w:lvlJc w:val="left"/>
       <w:pPr>
-        <w:ind w:left="5040" w:hanging="360"/>
+        <w:ind w:left="5400" w:hanging="360"/>
       </w:pPr>
     </w:lvl>
     <w:lvl w:ilvl="7" w:tplc="04090019" w:tentative="1">
@@ -792,7 +2926,7 @@
       <w:lvlText w:val="%8."/>
       <w:lvlJc w:val="left"/>
       <w:pPr>
-        <w:ind w:left="5760" w:hanging="360"/>
+        <w:ind w:left="6120" w:hanging="360"/>
       </w:pPr>
     </w:lvl>
     <w:lvl w:ilvl="8" w:tplc="0409001B" w:tentative="1">
@@ -801,18 +2935,110 @@
       <w:lvlText w:val="%9."/>
       <w:lvlJc w:val="right"/>
       <w:pPr>
+        <w:ind w:left="6840" w:hanging="180"/>
+      </w:pPr>
+    </w:lvl>
+  </w:abstractNum>
+  <w:abstractNum w:abstractNumId="3" w15:restartNumberingAfterBreak="0">
+    <w:nsid w:val="451C0C21"/>
+    <w:multiLevelType w:val="hybridMultilevel"/>
+    <w:tmpl w:val="D2AEF762"/>
+    <w:lvl w:ilvl="0" w:tplc="04090011">
+      <w:start w:val="1"/>
+      <w:numFmt w:val="decimal"/>
+      <w:lvlText w:val="%1)"/>
+      <w:lvlJc w:val="left"/>
+      <w:pPr>
+        <w:ind w:left="720" w:hanging="360"/>
+      </w:pPr>
+      <w:rPr>
+        <w:rFonts w:hint="default"/>
+      </w:rPr>
+    </w:lvl>
+    <w:lvl w:ilvl="1" w:tplc="04090019" w:tentative="1">
+      <w:start w:val="1"/>
+      <w:numFmt w:val="lowerLetter"/>
+      <w:lvlText w:val="%2."/>
+      <w:lvlJc w:val="left"/>
+      <w:pPr>
+        <w:ind w:left="1440" w:hanging="360"/>
+      </w:pPr>
+    </w:lvl>
+    <w:lvl w:ilvl="2" w:tplc="0409001B" w:tentative="1">
+      <w:start w:val="1"/>
+      <w:numFmt w:val="lowerRoman"/>
+      <w:lvlText w:val="%3."/>
+      <w:lvlJc w:val="right"/>
+      <w:pPr>
+        <w:ind w:left="2160" w:hanging="180"/>
+      </w:pPr>
+    </w:lvl>
+    <w:lvl w:ilvl="3" w:tplc="0409000F" w:tentative="1">
+      <w:start w:val="1"/>
+      <w:numFmt w:val="decimal"/>
+      <w:lvlText w:val="%4."/>
+      <w:lvlJc w:val="left"/>
+      <w:pPr>
+        <w:ind w:left="2880" w:hanging="360"/>
+      </w:pPr>
+    </w:lvl>
+    <w:lvl w:ilvl="4" w:tplc="04090019" w:tentative="1">
+      <w:start w:val="1"/>
+      <w:numFmt w:val="lowerLetter"/>
+      <w:lvlText w:val="%5."/>
+      <w:lvlJc w:val="left"/>
+      <w:pPr>
+        <w:ind w:left="3600" w:hanging="360"/>
+      </w:pPr>
+    </w:lvl>
+    <w:lvl w:ilvl="5" w:tplc="0409001B" w:tentative="1">
+      <w:start w:val="1"/>
+      <w:numFmt w:val="lowerRoman"/>
+      <w:lvlText w:val="%6."/>
+      <w:lvlJc w:val="right"/>
+      <w:pPr>
+        <w:ind w:left="4320" w:hanging="180"/>
+      </w:pPr>
+    </w:lvl>
+    <w:lvl w:ilvl="6" w:tplc="0409000F" w:tentative="1">
+      <w:start w:val="1"/>
+      <w:numFmt w:val="decimal"/>
+      <w:lvlText w:val="%7."/>
+      <w:lvlJc w:val="left"/>
+      <w:pPr>
+        <w:ind w:left="5040" w:hanging="360"/>
+      </w:pPr>
+    </w:lvl>
+    <w:lvl w:ilvl="7" w:tplc="04090019" w:tentative="1">
+      <w:start w:val="1"/>
+      <w:numFmt w:val="lowerLetter"/>
+      <w:lvlText w:val="%8."/>
+      <w:lvlJc w:val="left"/>
+      <w:pPr>
+        <w:ind w:left="5760" w:hanging="360"/>
+      </w:pPr>
+    </w:lvl>
+    <w:lvl w:ilvl="8" w:tplc="0409001B" w:tentative="1">
+      <w:start w:val="1"/>
+      <w:numFmt w:val="lowerRoman"/>
+      <w:lvlText w:val="%9."/>
+      <w:lvlJc w:val="right"/>
+      <w:pPr>
         <w:ind w:left="6480" w:hanging="180"/>
       </w:pPr>
     </w:lvl>
   </w:abstractNum>
   <w:num w:numId="1">
-    <w:abstractNumId w:val="2"/>
+    <w:abstractNumId w:val="3"/>
   </w:num>
   <w:num w:numId="2">
-    <w:abstractNumId w:val="1"/>
+    <w:abstractNumId w:val="2"/>
   </w:num>
   <w:num w:numId="3">
     <w:abstractNumId w:val="0"/>
+  </w:num>
+  <w:num w:numId="4">
+    <w:abstractNumId w:val="1"/>
   </w:num>
 </w:numbering>
 </file>
@@ -1249,6 +3475,25 @@
       <w:contextualSpacing/>
     </w:pPr>
   </w:style>
+  <w:style w:type="table" w:styleId="TableGrid">
+    <w:name w:val="Table Grid"/>
+    <w:basedOn w:val="TableNormal"/>
+    <w:uiPriority w:val="39"/>
+    <w:rsid w:val="00362805"/>
+    <w:pPr>
+      <w:spacing w:after="0" w:line="240" w:lineRule="auto"/>
+    </w:pPr>
+    <w:tblPr>
+      <w:tblBorders>
+        <w:top w:val="single" w:sz="4" w:space="0" w:color="auto"/>
+        <w:left w:val="single" w:sz="4" w:space="0" w:color="auto"/>
+        <w:bottom w:val="single" w:sz="4" w:space="0" w:color="auto"/>
+        <w:right w:val="single" w:sz="4" w:space="0" w:color="auto"/>
+        <w:insideH w:val="single" w:sz="4" w:space="0" w:color="auto"/>
+        <w:insideV w:val="single" w:sz="4" w:space="0" w:color="auto"/>
+      </w:tblBorders>
+    </w:tblPr>
+  </w:style>
 </w:styles>
 </file>
 

</xml_diff>